<commit_message>
Modify code 2060 (parameter follower_id to user_id)
</commit_message>
<xml_diff>
--- a/DataSpecification-Rickie(new).docx
+++ b/DataSpecification-Rickie(new).docx
@@ -2672,17 +2672,9 @@
         </w:rPr>
         <w:t>’ &amp;</w:t>
       </w:r>
-      <w:proofErr w:type="spellStart"/>
-      <w:r>
-        <w:rPr>
-          <w:sz w:val="20"/>
-          <w:szCs w:val="20"/>
-        </w:rPr>
-        <w:t>follower_id</w:t>
-      </w:r>
-      <w:proofErr w:type="spellEnd"/>
-      <w:r>
-        <w:rPr>
+      <w:r>
+        <w:rPr>
+          <w:rFonts w:hint="eastAsia"/>
           <w:sz w:val="20"/>
           <w:szCs w:val="20"/>
         </w:rPr>
@@ -2694,230 +2686,245 @@
           <w:sz w:val="20"/>
           <w:szCs w:val="20"/>
         </w:rPr>
-        <w:t>= 6</w:t>
-      </w:r>
-      <w:r>
-        <w:rPr>
-          <w:sz w:val="20"/>
-          <w:szCs w:val="20"/>
-        </w:rPr>
-        <w:t xml:space="preserve">  </w:t>
-      </w:r>
-      <w:r>
-        <w:rPr>
-          <w:rFonts w:hint="eastAsia"/>
-          <w:sz w:val="20"/>
-          <w:szCs w:val="20"/>
-        </w:rPr>
-        <w:t xml:space="preserve">                         </w:t>
-      </w:r>
-      <w:r>
-        <w:rPr>
-          <w:rFonts w:hint="eastAsia"/>
-          <w:sz w:val="20"/>
-          <w:szCs w:val="20"/>
-        </w:rPr>
-        <w:t>获取该用户关注者的个数</w:t>
-      </w:r>
-    </w:p>
-    <w:p>
-      <w:pPr>
-        <w:rPr>
-          <w:sz w:val="20"/>
-          <w:szCs w:val="20"/>
-        </w:rPr>
-      </w:pPr>
-      <w:r>
-        <w:rPr>
-          <w:sz w:val="20"/>
-          <w:szCs w:val="20"/>
-        </w:rPr>
-        <w:t>&gt;&gt;</w:t>
-      </w:r>
-      <w:r>
-        <w:rPr>
-          <w:rFonts w:hint="eastAsia"/>
-          <w:sz w:val="20"/>
-          <w:szCs w:val="20"/>
-        </w:rPr>
-        <w:t>服务器返回</w:t>
-      </w:r>
-    </w:p>
-    <w:p>
-      <w:pPr>
-        <w:rPr>
-          <w:sz w:val="20"/>
-          <w:szCs w:val="20"/>
-        </w:rPr>
-      </w:pPr>
-      <w:r>
-        <w:rPr>
-          <w:sz w:val="20"/>
-          <w:szCs w:val="20"/>
-        </w:rPr>
-        <w:t xml:space="preserve">{ “code” : ” 9999” , “data” : {}} </w:t>
-      </w:r>
-      <w:r>
-        <w:rPr>
-          <w:rFonts w:hint="eastAsia"/>
-          <w:sz w:val="20"/>
-          <w:szCs w:val="20"/>
-        </w:rPr>
-        <w:t xml:space="preserve">  </w:t>
-      </w:r>
-      <w:r>
-        <w:rPr>
-          <w:sz w:val="20"/>
-          <w:szCs w:val="20"/>
-        </w:rPr>
-        <w:t xml:space="preserve">               </w:t>
-      </w:r>
-      <w:r>
-        <w:rPr>
-          <w:sz w:val="20"/>
-          <w:szCs w:val="20"/>
-        </w:rPr>
-        <w:tab/>
-      </w:r>
-      <w:r>
-        <w:rPr>
-          <w:sz w:val="20"/>
-          <w:szCs w:val="20"/>
-        </w:rPr>
-        <w:tab/>
-      </w:r>
-      <w:r>
-        <w:rPr>
-          <w:sz w:val="20"/>
-          <w:szCs w:val="20"/>
-        </w:rPr>
-        <w:tab/>
-        <w:t xml:space="preserve"> </w:t>
-      </w:r>
-      <w:r>
-        <w:rPr>
-          <w:rFonts w:hint="eastAsia"/>
-          <w:sz w:val="20"/>
-          <w:szCs w:val="20"/>
-        </w:rPr>
-        <w:t xml:space="preserve"> </w:t>
-      </w:r>
-      <w:r>
-        <w:rPr>
-          <w:rFonts w:hint="eastAsia"/>
-          <w:sz w:val="20"/>
-          <w:szCs w:val="20"/>
-        </w:rPr>
-        <w:t>数据库错误或后台运行时错误</w:t>
-      </w:r>
-    </w:p>
-    <w:p>
-      <w:pPr>
-        <w:rPr>
-          <w:sz w:val="20"/>
-          <w:szCs w:val="20"/>
-        </w:rPr>
-      </w:pPr>
-      <w:r>
-        <w:rPr>
-          <w:sz w:val="20"/>
-          <w:szCs w:val="20"/>
-        </w:rPr>
-        <w:t>{ “code” : ”</w:t>
-      </w:r>
-      <w:r>
-        <w:rPr>
-          <w:rFonts w:hint="eastAsia"/>
-          <w:sz w:val="20"/>
-          <w:szCs w:val="20"/>
-        </w:rPr>
-        <w:t xml:space="preserve"> 2070</w:t>
-      </w:r>
-      <w:r>
-        <w:rPr>
-          <w:sz w:val="20"/>
-          <w:szCs w:val="20"/>
-        </w:rPr>
-        <w:t>” , “data” : {“</w:t>
-      </w:r>
-      <w:r>
-        <w:rPr>
-          <w:rFonts w:hint="eastAsia"/>
-          <w:sz w:val="20"/>
-          <w:szCs w:val="20"/>
-        </w:rPr>
-        <w:t>FollowNum</w:t>
-      </w:r>
-      <w:r>
-        <w:rPr>
-          <w:sz w:val="20"/>
-          <w:szCs w:val="20"/>
-        </w:rPr>
-        <w:t>”</w:t>
-      </w:r>
-      <w:r>
-        <w:rPr>
-          <w:rFonts w:hint="eastAsia"/>
-          <w:sz w:val="20"/>
-          <w:szCs w:val="20"/>
-        </w:rPr>
-        <w:t>:,</w:t>
-      </w:r>
-      <w:r>
-        <w:rPr>
-          <w:sz w:val="20"/>
-          <w:szCs w:val="20"/>
-        </w:rPr>
-        <w:t>”</w:t>
-      </w:r>
-      <w:r>
-        <w:rPr>
-          <w:rFonts w:hint="eastAsia"/>
-          <w:sz w:val="20"/>
-          <w:szCs w:val="20"/>
-        </w:rPr>
-        <w:t>55</w:t>
-      </w:r>
-      <w:r>
-        <w:rPr>
-          <w:sz w:val="20"/>
-          <w:szCs w:val="20"/>
-        </w:rPr>
-        <w:t>”}}</w:t>
-      </w:r>
-      <w:r>
-        <w:rPr>
-          <w:rFonts w:hint="eastAsia"/>
-          <w:sz w:val="20"/>
-          <w:szCs w:val="20"/>
-        </w:rPr>
-        <w:t xml:space="preserve">   </w:t>
-      </w:r>
-      <w:r>
-        <w:rPr>
-          <w:sz w:val="20"/>
-          <w:szCs w:val="20"/>
-        </w:rPr>
-        <w:t xml:space="preserve">           </w:t>
-      </w:r>
-      <w:r>
-        <w:rPr>
-          <w:rFonts w:hint="eastAsia"/>
-          <w:sz w:val="20"/>
-          <w:szCs w:val="20"/>
-        </w:rPr>
-        <w:t xml:space="preserve"> </w:t>
-      </w:r>
-      <w:r>
-        <w:rPr>
-          <w:rFonts w:hint="eastAsia"/>
-          <w:sz w:val="20"/>
-          <w:szCs w:val="20"/>
-        </w:rPr>
-        <w:t>返回关注者个数</w:t>
+        <w:t>user_id</w:t>
       </w:r>
       <w:bookmarkStart w:id="0" w:name="_GoBack"/>
       <w:bookmarkEnd w:id="0"/>
+      <w:r>
+        <w:rPr>
+          <w:sz w:val="20"/>
+          <w:szCs w:val="20"/>
+        </w:rPr>
+        <w:t xml:space="preserve"> </w:t>
+      </w:r>
+      <w:r>
+        <w:rPr>
+          <w:rFonts w:hint="eastAsia"/>
+          <w:sz w:val="20"/>
+          <w:szCs w:val="20"/>
+        </w:rPr>
+        <w:t>= 6</w:t>
+      </w:r>
+      <w:r>
+        <w:rPr>
+          <w:sz w:val="20"/>
+          <w:szCs w:val="20"/>
+        </w:rPr>
+        <w:t xml:space="preserve">  </w:t>
+      </w:r>
+      <w:r>
+        <w:rPr>
+          <w:rFonts w:hint="eastAsia"/>
+          <w:sz w:val="20"/>
+          <w:szCs w:val="20"/>
+        </w:rPr>
+        <w:t xml:space="preserve">                         </w:t>
+      </w:r>
+      <w:r>
+        <w:rPr>
+          <w:rFonts w:hint="eastAsia"/>
+          <w:sz w:val="20"/>
+          <w:szCs w:val="20"/>
+        </w:rPr>
+        <w:t>获取该用户关注者的个数</w:t>
+      </w:r>
+    </w:p>
+    <w:p>
+      <w:pPr>
+        <w:rPr>
+          <w:sz w:val="20"/>
+          <w:szCs w:val="20"/>
+        </w:rPr>
+      </w:pPr>
+      <w:r>
+        <w:rPr>
+          <w:sz w:val="20"/>
+          <w:szCs w:val="20"/>
+        </w:rPr>
+        <w:t>&gt;&gt;</w:t>
+      </w:r>
+      <w:r>
+        <w:rPr>
+          <w:rFonts w:hint="eastAsia"/>
+          <w:sz w:val="20"/>
+          <w:szCs w:val="20"/>
+        </w:rPr>
+        <w:t>服务器返回</w:t>
+      </w:r>
+    </w:p>
+    <w:p>
+      <w:pPr>
+        <w:rPr>
+          <w:sz w:val="20"/>
+          <w:szCs w:val="20"/>
+        </w:rPr>
+      </w:pPr>
+      <w:r>
+        <w:rPr>
+          <w:sz w:val="20"/>
+          <w:szCs w:val="20"/>
+        </w:rPr>
+        <w:t xml:space="preserve">{ “code” : ” 9999” , “data” : {}} </w:t>
+      </w:r>
+      <w:r>
+        <w:rPr>
+          <w:rFonts w:hint="eastAsia"/>
+          <w:sz w:val="20"/>
+          <w:szCs w:val="20"/>
+        </w:rPr>
+        <w:t xml:space="preserve">  </w:t>
+      </w:r>
+      <w:r>
+        <w:rPr>
+          <w:sz w:val="20"/>
+          <w:szCs w:val="20"/>
+        </w:rPr>
+        <w:t xml:space="preserve">               </w:t>
+      </w:r>
+      <w:r>
+        <w:rPr>
+          <w:sz w:val="20"/>
+          <w:szCs w:val="20"/>
+        </w:rPr>
+        <w:tab/>
+      </w:r>
+      <w:r>
+        <w:rPr>
+          <w:sz w:val="20"/>
+          <w:szCs w:val="20"/>
+        </w:rPr>
+        <w:tab/>
+      </w:r>
+      <w:r>
+        <w:rPr>
+          <w:sz w:val="20"/>
+          <w:szCs w:val="20"/>
+        </w:rPr>
+        <w:tab/>
+        <w:t xml:space="preserve"> </w:t>
+      </w:r>
+      <w:r>
+        <w:rPr>
+          <w:rFonts w:hint="eastAsia"/>
+          <w:sz w:val="20"/>
+          <w:szCs w:val="20"/>
+        </w:rPr>
+        <w:t xml:space="preserve"> </w:t>
+      </w:r>
+      <w:r>
+        <w:rPr>
+          <w:rFonts w:hint="eastAsia"/>
+          <w:sz w:val="20"/>
+          <w:szCs w:val="20"/>
+        </w:rPr>
+        <w:t>数据库错误或后台运行时错误</w:t>
+      </w:r>
+    </w:p>
+    <w:p>
+      <w:pPr>
+        <w:rPr>
+          <w:sz w:val="20"/>
+          <w:szCs w:val="20"/>
+        </w:rPr>
+      </w:pPr>
+      <w:r>
+        <w:rPr>
+          <w:sz w:val="20"/>
+          <w:szCs w:val="20"/>
+        </w:rPr>
+        <w:t>{ “code” : ”</w:t>
+      </w:r>
+      <w:r>
+        <w:rPr>
+          <w:rFonts w:hint="eastAsia"/>
+          <w:sz w:val="20"/>
+          <w:szCs w:val="20"/>
+        </w:rPr>
+        <w:t xml:space="preserve"> 2070</w:t>
+      </w:r>
+      <w:r>
+        <w:rPr>
+          <w:sz w:val="20"/>
+          <w:szCs w:val="20"/>
+        </w:rPr>
+        <w:t>” , “data” : {“</w:t>
+      </w:r>
+      <w:r>
+        <w:rPr>
+          <w:rFonts w:hint="eastAsia"/>
+          <w:sz w:val="20"/>
+          <w:szCs w:val="20"/>
+        </w:rPr>
+        <w:t>FollowNum</w:t>
+      </w:r>
+      <w:r>
+        <w:rPr>
+          <w:sz w:val="20"/>
+          <w:szCs w:val="20"/>
+        </w:rPr>
+        <w:t>”</w:t>
+      </w:r>
+      <w:r>
+        <w:rPr>
+          <w:rFonts w:hint="eastAsia"/>
+          <w:sz w:val="20"/>
+          <w:szCs w:val="20"/>
+        </w:rPr>
+        <w:t>:,</w:t>
+      </w:r>
+      <w:r>
+        <w:rPr>
+          <w:sz w:val="20"/>
+          <w:szCs w:val="20"/>
+        </w:rPr>
+        <w:t>”</w:t>
+      </w:r>
+      <w:r>
+        <w:rPr>
+          <w:rFonts w:hint="eastAsia"/>
+          <w:sz w:val="20"/>
+          <w:szCs w:val="20"/>
+        </w:rPr>
+        <w:t>55</w:t>
+      </w:r>
+      <w:r>
+        <w:rPr>
+          <w:sz w:val="20"/>
+          <w:szCs w:val="20"/>
+        </w:rPr>
+        <w:t>”}}</w:t>
+      </w:r>
+      <w:r>
+        <w:rPr>
+          <w:rFonts w:hint="eastAsia"/>
+          <w:sz w:val="20"/>
+          <w:szCs w:val="20"/>
+        </w:rPr>
+        <w:t xml:space="preserve">   </w:t>
+      </w:r>
+      <w:r>
+        <w:rPr>
+          <w:sz w:val="20"/>
+          <w:szCs w:val="20"/>
+        </w:rPr>
+        <w:t xml:space="preserve">           </w:t>
+      </w:r>
+      <w:r>
+        <w:rPr>
+          <w:rFonts w:hint="eastAsia"/>
+          <w:sz w:val="20"/>
+          <w:szCs w:val="20"/>
+        </w:rPr>
+        <w:t xml:space="preserve"> </w:t>
+      </w:r>
+      <w:r>
+        <w:rPr>
+          <w:rFonts w:hint="eastAsia"/>
+          <w:sz w:val="20"/>
+          <w:szCs w:val="20"/>
+        </w:rPr>
+        <w:t>返回关注者个数</w:t>
+      </w:r>
     </w:p>
     <w:p>
       <w:pPr>

</xml_diff>